<commit_message>
disable docker volume for testing, add comments
</commit_message>
<xml_diff>
--- a/report.docx
+++ b/report.docx
@@ -141,11 +141,9 @@
         </w:numPr>
         <w:spacing w:line="480" w:lineRule="auto"/>
       </w:pPr>
-      <w:proofErr w:type="spellStart"/>
       <w:r>
         <w:t>AddItem</w:t>
       </w:r>
-      <w:proofErr w:type="spellEnd"/>
       <w:r>
         <w:t xml:space="preserve"> (POST): Duplicate 'id' and 'name' is not allowed</w:t>
       </w:r>
@@ -159,13 +157,8 @@
         </w:numPr>
         <w:spacing w:line="480" w:lineRule="auto"/>
       </w:pPr>
-      <w:proofErr w:type="spellStart"/>
-      <w:r>
-        <w:t>GetItem</w:t>
-      </w:r>
-      <w:proofErr w:type="spellEnd"/>
-      <w:r>
-        <w:t xml:space="preserve"> (GET): Search by 'id' gets single item, search by 'name' gets item stream (wrap around)</w:t>
+      <w:r>
+        <w:t>GetItem (GET): Search by 'id' gets single item, search by 'name' gets item stream (wrap around)</w:t>
       </w:r>
     </w:p>
     <w:p>
@@ -177,13 +170,8 @@
         </w:numPr>
         <w:spacing w:line="480" w:lineRule="auto"/>
       </w:pPr>
-      <w:proofErr w:type="spellStart"/>
-      <w:r>
-        <w:t>UpdateItem</w:t>
-      </w:r>
-      <w:proofErr w:type="spellEnd"/>
-      <w:r>
-        <w:t xml:space="preserve"> (PUT): Change name (no duplicate) of an item by 'id'</w:t>
+      <w:r>
+        <w:t>UpdateItem (PUT): Change name (no duplicate) of an item by 'id'</w:t>
       </w:r>
     </w:p>
     <w:p>
@@ -195,13 +183,8 @@
         </w:numPr>
         <w:spacing w:line="480" w:lineRule="auto"/>
       </w:pPr>
-      <w:proofErr w:type="spellStart"/>
-      <w:r>
-        <w:t>DeleteItem</w:t>
-      </w:r>
-      <w:proofErr w:type="spellEnd"/>
-      <w:r>
-        <w:t xml:space="preserve"> (DELETE): Remove item by 'id'</w:t>
+      <w:r>
+        <w:t>DeleteItem (DELETE): Remove item by 'id'</w:t>
       </w:r>
     </w:p>
     <w:p/>
@@ -237,15 +220,7 @@
         <w:spacing w:line="480" w:lineRule="auto"/>
       </w:pPr>
       <w:r>
-        <w:t xml:space="preserve">Uses </w:t>
-      </w:r>
-      <w:proofErr w:type="spellStart"/>
-      <w:r>
-        <w:t>FastAPI</w:t>
-      </w:r>
-      <w:proofErr w:type="spellEnd"/>
-      <w:r>
-        <w:t>, continue from Lab 2</w:t>
+        <w:t>Uses FastAPI, continue from Lab 2</w:t>
       </w:r>
     </w:p>
     <w:p>
@@ -258,15 +233,7 @@
         <w:spacing w:line="480" w:lineRule="auto"/>
       </w:pPr>
       <w:r>
-        <w:t xml:space="preserve">Calls </w:t>
-      </w:r>
-      <w:proofErr w:type="spellStart"/>
-      <w:r>
-        <w:t>gRPC</w:t>
-      </w:r>
-      <w:proofErr w:type="spellEnd"/>
-      <w:r>
-        <w:t>-service</w:t>
+        <w:t>Calls gRPC-service</w:t>
       </w:r>
       <w:r>
         <w:t xml:space="preserve"> using Environment Variable in Docker Compose</w:t>
@@ -295,6 +262,19 @@
         <w:spacing w:line="480" w:lineRule="auto"/>
       </w:pPr>
       <w:r>
+        <w:t xml:space="preserve">Only in AddItem </w:t>
+      </w:r>
+    </w:p>
+    <w:p>
+      <w:pPr>
+        <w:pStyle w:val="ListParagraph"/>
+        <w:numPr>
+          <w:ilvl w:val="1"/>
+          <w:numId w:val="45"/>
+        </w:numPr>
+        <w:spacing w:line="480" w:lineRule="auto"/>
+      </w:pPr>
+      <w:r>
         <w:t>Design as the lab guideline, the only differences:</w:t>
       </w:r>
     </w:p>
@@ -359,15 +339,7 @@
         <w:spacing w:line="480" w:lineRule="auto"/>
       </w:pPr>
       <w:r>
-        <w:t xml:space="preserve">When </w:t>
-      </w:r>
-      <w:proofErr w:type="spellStart"/>
-      <w:r>
-        <w:t>gRPC</w:t>
-      </w:r>
-      <w:proofErr w:type="spellEnd"/>
-      <w:r>
-        <w:t xml:space="preserve">-service or MongoDB down, requests are put in a queue and will be processed when services are healthy again. </w:t>
+        <w:t xml:space="preserve">When gRPC-service or MongoDB down, requests are put in a queue and will be processed when services are healthy again. </w:t>
       </w:r>
     </w:p>
     <w:p>
@@ -398,13 +370,8 @@
         <w:pStyle w:val="Heading2"/>
         <w:spacing w:line="480" w:lineRule="auto"/>
       </w:pPr>
-      <w:proofErr w:type="spellStart"/>
-      <w:r>
-        <w:t>gRPC</w:t>
-      </w:r>
-      <w:proofErr w:type="spellEnd"/>
-      <w:r>
-        <w:t>-service</w:t>
+      <w:r>
+        <w:t>gRPC-service</w:t>
       </w:r>
     </w:p>
     <w:p>
@@ -451,6 +418,60 @@
       <w:r>
         <w:t>Data Caching of MongoDB using python dictionary</w:t>
       </w:r>
+      <w:r>
+        <w:t xml:space="preserve"> for AddItem &amp; GetItem</w:t>
+      </w:r>
+    </w:p>
+    <w:p>
+      <w:pPr>
+        <w:pStyle w:val="ListParagraph"/>
+        <w:numPr>
+          <w:ilvl w:val="1"/>
+          <w:numId w:val="46"/>
+        </w:numPr>
+        <w:spacing w:line="480" w:lineRule="auto"/>
+      </w:pPr>
+      <w:r>
+        <w:t xml:space="preserve">Whenever an </w:t>
+      </w:r>
+      <w:r>
+        <w:t>item is added, the same item will be cached</w:t>
+      </w:r>
+    </w:p>
+    <w:p>
+      <w:pPr>
+        <w:pStyle w:val="ListParagraph"/>
+        <w:numPr>
+          <w:ilvl w:val="1"/>
+          <w:numId w:val="46"/>
+        </w:numPr>
+        <w:spacing w:line="480" w:lineRule="auto"/>
+      </w:pPr>
+      <w:r>
+        <w:t>GetItem will attempt to search in Cache first</w:t>
+      </w:r>
+      <w:r>
+        <w:t xml:space="preserve"> (to reduce call to MongoDB)</w:t>
+      </w:r>
+    </w:p>
+    <w:p>
+      <w:pPr>
+        <w:pStyle w:val="ListParagraph"/>
+        <w:numPr>
+          <w:ilvl w:val="2"/>
+          <w:numId w:val="46"/>
+        </w:numPr>
+        <w:spacing w:line="480" w:lineRule="auto"/>
+      </w:pPr>
+      <w:r>
+        <w:t>If there is no result in Cache (gRPC-</w:t>
+      </w:r>
+      <w:r>
+        <w:t>service is restarted)</w:t>
+      </w:r>
+      <w:r>
+        <w:t>, then query MongoDB</w:t>
+      </w:r>
     </w:p>
     <w:p/>
     <w:p>
@@ -500,17 +521,898 @@
       </w:r>
     </w:p>
     <w:p/>
+    <w:p>
+      <w:pPr>
+        <w:pStyle w:val="Heading2"/>
+      </w:pPr>
+      <w:r>
+        <w:t>Run by Docker Compose</w:t>
+      </w:r>
+    </w:p>
+    <w:p>
+      <w:pPr>
+        <w:pStyle w:val="Heading3"/>
+      </w:pPr>
+    </w:p>
+    <w:p>
+      <w:r>
+        <w:drawing>
+          <wp:inline distT="0" distB="0" distL="0" distR="0" wp14:anchorId="4FD642D6" wp14:editId="69CEF038">
+            <wp:extent cx="4511431" cy="784928"/>
+            <wp:effectExtent l="0" t="0" r="3810" b="0"/>
+            <wp:docPr id="1" name="Picture 1"/>
+            <wp:cNvGraphicFramePr>
+              <a:graphicFrameLocks xmlns:a="http://schemas.openxmlformats.org/drawingml/2006/main" noChangeAspect="1"/>
+            </wp:cNvGraphicFramePr>
+            <a:graphic xmlns:a="http://schemas.openxmlformats.org/drawingml/2006/main">
+              <a:graphicData uri="http://schemas.openxmlformats.org/drawingml/2006/picture">
+                <pic:pic xmlns:pic="http://schemas.openxmlformats.org/drawingml/2006/picture">
+                  <pic:nvPicPr>
+                    <pic:cNvPr id="1" name=""/>
+                    <pic:cNvPicPr/>
+                  </pic:nvPicPr>
+                  <pic:blipFill>
+                    <a:blip r:embed="rId11"/>
+                    <a:stretch>
+                      <a:fillRect/>
+                    </a:stretch>
+                  </pic:blipFill>
+                  <pic:spPr>
+                    <a:xfrm>
+                      <a:off x="0" y="0"/>
+                      <a:ext cx="4511431" cy="784928"/>
+                    </a:xfrm>
+                    <a:prstGeom prst="rect">
+                      <a:avLst/>
+                    </a:prstGeom>
+                  </pic:spPr>
+                </pic:pic>
+              </a:graphicData>
+            </a:graphic>
+          </wp:inline>
+        </w:drawing>
+      </w:r>
+    </w:p>
+    <w:p>
+      <w:r>
+        <w:drawing>
+          <wp:inline distT="0" distB="0" distL="0" distR="0" wp14:anchorId="0CA09B08" wp14:editId="3EEF21E3">
+            <wp:extent cx="5943600" cy="1878965"/>
+            <wp:effectExtent l="0" t="0" r="0" b="6985"/>
+            <wp:docPr id="8" name="Picture 8"/>
+            <wp:cNvGraphicFramePr>
+              <a:graphicFrameLocks xmlns:a="http://schemas.openxmlformats.org/drawingml/2006/main" noChangeAspect="1"/>
+            </wp:cNvGraphicFramePr>
+            <a:graphic xmlns:a="http://schemas.openxmlformats.org/drawingml/2006/main">
+              <a:graphicData uri="http://schemas.openxmlformats.org/drawingml/2006/picture">
+                <pic:pic xmlns:pic="http://schemas.openxmlformats.org/drawingml/2006/picture">
+                  <pic:nvPicPr>
+                    <pic:cNvPr id="1" name=""/>
+                    <pic:cNvPicPr/>
+                  </pic:nvPicPr>
+                  <pic:blipFill>
+                    <a:blip r:embed="rId12"/>
+                    <a:stretch>
+                      <a:fillRect/>
+                    </a:stretch>
+                  </pic:blipFill>
+                  <pic:spPr>
+                    <a:xfrm>
+                      <a:off x="0" y="0"/>
+                      <a:ext cx="5943600" cy="1878965"/>
+                    </a:xfrm>
+                    <a:prstGeom prst="rect">
+                      <a:avLst/>
+                    </a:prstGeom>
+                  </pic:spPr>
+                </pic:pic>
+              </a:graphicData>
+            </a:graphic>
+          </wp:inline>
+        </w:drawing>
+      </w:r>
+    </w:p>
     <w:p/>
+    <w:p>
+      <w:pPr>
+        <w:pStyle w:val="Heading2"/>
+      </w:pPr>
+      <w:r>
+        <w:t>Add</w:t>
+      </w:r>
+      <w:r>
+        <w:t xml:space="preserve"> items with one item is duplicate</w:t>
+      </w:r>
+    </w:p>
     <w:p/>
+    <w:p>
+      <w:r>
+        <w:drawing>
+          <wp:anchor distT="0" distB="0" distL="114300" distR="114300" simplePos="0" relativeHeight="251658240" behindDoc="0" locked="0" layoutInCell="1" allowOverlap="1" wp14:anchorId="287E0A87" wp14:editId="2FDA9F26">
+            <wp:simplePos x="0" y="0"/>
+            <wp:positionH relativeFrom="page">
+              <wp:align>right</wp:align>
+            </wp:positionH>
+            <wp:positionV relativeFrom="paragraph">
+              <wp:posOffset>216250</wp:posOffset>
+            </wp:positionV>
+            <wp:extent cx="7770495" cy="1054330"/>
+            <wp:effectExtent l="0" t="0" r="1905" b="0"/>
+            <wp:wrapTopAndBottom/>
+            <wp:docPr id="9" name="Picture 9"/>
+            <wp:cNvGraphicFramePr>
+              <a:graphicFrameLocks xmlns:a="http://schemas.openxmlformats.org/drawingml/2006/main" noChangeAspect="1"/>
+            </wp:cNvGraphicFramePr>
+            <a:graphic xmlns:a="http://schemas.openxmlformats.org/drawingml/2006/main">
+              <a:graphicData uri="http://schemas.openxmlformats.org/drawingml/2006/picture">
+                <pic:pic xmlns:pic="http://schemas.openxmlformats.org/drawingml/2006/picture">
+                  <pic:nvPicPr>
+                    <pic:cNvPr id="1" name=""/>
+                    <pic:cNvPicPr/>
+                  </pic:nvPicPr>
+                  <pic:blipFill>
+                    <a:blip r:embed="rId13">
+                      <a:extLst>
+                        <a:ext uri="{28A0092B-C50C-407E-A947-70E740481C1C}">
+                          <a14:useLocalDpi xmlns:a14="http://schemas.microsoft.com/office/drawing/2010/main" val="0"/>
+                        </a:ext>
+                      </a:extLst>
+                    </a:blip>
+                    <a:stretch>
+                      <a:fillRect/>
+                    </a:stretch>
+                  </pic:blipFill>
+                  <pic:spPr>
+                    <a:xfrm>
+                      <a:off x="0" y="0"/>
+                      <a:ext cx="7770495" cy="1054330"/>
+                    </a:xfrm>
+                    <a:prstGeom prst="rect">
+                      <a:avLst/>
+                    </a:prstGeom>
+                  </pic:spPr>
+                </pic:pic>
+              </a:graphicData>
+            </a:graphic>
+            <wp14:sizeRelH relativeFrom="margin">
+              <wp14:pctWidth>0</wp14:pctWidth>
+            </wp14:sizeRelH>
+            <wp14:sizeRelV relativeFrom="margin">
+              <wp14:pctHeight>0</wp14:pctHeight>
+            </wp14:sizeRelV>
+          </wp:anchor>
+        </w:drawing>
+      </w:r>
+    </w:p>
     <w:p/>
+    <w:p>
+      <w:r>
+        <w:rPr>
+          <w:noProof/>
+        </w:rPr>
+        <w:drawing>
+          <wp:inline distT="0" distB="0" distL="0" distR="0" wp14:anchorId="20200276" wp14:editId="0181FFD9">
+            <wp:extent cx="5935980" cy="2727960"/>
+            <wp:effectExtent l="0" t="0" r="7620" b="0"/>
+            <wp:docPr id="11" name="Picture 11"/>
+            <wp:cNvGraphicFramePr>
+              <a:graphicFrameLocks xmlns:a="http://schemas.openxmlformats.org/drawingml/2006/main" noChangeAspect="1"/>
+            </wp:cNvGraphicFramePr>
+            <a:graphic xmlns:a="http://schemas.openxmlformats.org/drawingml/2006/main">
+              <a:graphicData uri="http://schemas.openxmlformats.org/drawingml/2006/picture">
+                <pic:pic xmlns:pic="http://schemas.openxmlformats.org/drawingml/2006/picture">
+                  <pic:nvPicPr>
+                    <pic:cNvPr id="0" name="Picture 1"/>
+                    <pic:cNvPicPr>
+                      <a:picLocks noChangeAspect="1" noChangeArrowheads="1"/>
+                    </pic:cNvPicPr>
+                  </pic:nvPicPr>
+                  <pic:blipFill>
+                    <a:blip r:embed="rId14">
+                      <a:extLst>
+                        <a:ext uri="{28A0092B-C50C-407E-A947-70E740481C1C}">
+                          <a14:useLocalDpi xmlns:a14="http://schemas.microsoft.com/office/drawing/2010/main" val="0"/>
+                        </a:ext>
+                      </a:extLst>
+                    </a:blip>
+                    <a:srcRect/>
+                    <a:stretch>
+                      <a:fillRect/>
+                    </a:stretch>
+                  </pic:blipFill>
+                  <pic:spPr bwMode="auto">
+                    <a:xfrm>
+                      <a:off x="0" y="0"/>
+                      <a:ext cx="5935980" cy="2727960"/>
+                    </a:xfrm>
+                    <a:prstGeom prst="rect">
+                      <a:avLst/>
+                    </a:prstGeom>
+                    <a:noFill/>
+                    <a:ln>
+                      <a:noFill/>
+                    </a:ln>
+                  </pic:spPr>
+                </pic:pic>
+              </a:graphicData>
+            </a:graphic>
+          </wp:inline>
+        </w:drawing>
+      </w:r>
+    </w:p>
     <w:p/>
+    <w:p>
+      <w:pPr>
+        <w:pStyle w:val="Heading2"/>
+      </w:pPr>
+      <w:r>
+        <w:t>GetItem</w:t>
+      </w:r>
+    </w:p>
     <w:p/>
+    <w:p>
+      <w:pPr>
+        <w:pStyle w:val="Heading3"/>
+      </w:pPr>
+      <w:r>
+        <w:drawing>
+          <wp:anchor distT="0" distB="0" distL="114300" distR="114300" simplePos="0" relativeHeight="251659264" behindDoc="0" locked="0" layoutInCell="1" allowOverlap="1" wp14:anchorId="7C998CFE" wp14:editId="04976815">
+            <wp:simplePos x="0" y="0"/>
+            <wp:positionH relativeFrom="page">
+              <wp:align>left</wp:align>
+            </wp:positionH>
+            <wp:positionV relativeFrom="paragraph">
+              <wp:posOffset>318770</wp:posOffset>
+            </wp:positionV>
+            <wp:extent cx="7796463" cy="411480"/>
+            <wp:effectExtent l="0" t="0" r="0" b="7620"/>
+            <wp:wrapTopAndBottom/>
+            <wp:docPr id="12" name="Picture 12"/>
+            <wp:cNvGraphicFramePr>
+              <a:graphicFrameLocks xmlns:a="http://schemas.openxmlformats.org/drawingml/2006/main" noChangeAspect="1"/>
+            </wp:cNvGraphicFramePr>
+            <a:graphic xmlns:a="http://schemas.openxmlformats.org/drawingml/2006/main">
+              <a:graphicData uri="http://schemas.openxmlformats.org/drawingml/2006/picture">
+                <pic:pic xmlns:pic="http://schemas.openxmlformats.org/drawingml/2006/picture">
+                  <pic:nvPicPr>
+                    <pic:cNvPr id="1" name=""/>
+                    <pic:cNvPicPr/>
+                  </pic:nvPicPr>
+                  <pic:blipFill>
+                    <a:blip r:embed="rId15">
+                      <a:extLst>
+                        <a:ext uri="{28A0092B-C50C-407E-A947-70E740481C1C}">
+                          <a14:useLocalDpi xmlns:a14="http://schemas.microsoft.com/office/drawing/2010/main" val="0"/>
+                        </a:ext>
+                      </a:extLst>
+                    </a:blip>
+                    <a:stretch>
+                      <a:fillRect/>
+                    </a:stretch>
+                  </pic:blipFill>
+                  <pic:spPr>
+                    <a:xfrm>
+                      <a:off x="0" y="0"/>
+                      <a:ext cx="7796463" cy="411480"/>
+                    </a:xfrm>
+                    <a:prstGeom prst="rect">
+                      <a:avLst/>
+                    </a:prstGeom>
+                  </pic:spPr>
+                </pic:pic>
+              </a:graphicData>
+            </a:graphic>
+            <wp14:sizeRelH relativeFrom="margin">
+              <wp14:pctWidth>0</wp14:pctWidth>
+            </wp14:sizeRelH>
+            <wp14:sizeRelV relativeFrom="margin">
+              <wp14:pctHeight>0</wp14:pctHeight>
+            </wp14:sizeRelV>
+          </wp:anchor>
+        </w:drawing>
+      </w:r>
+      <w:r>
+        <w:drawing>
+          <wp:anchor distT="0" distB="0" distL="114300" distR="114300" simplePos="0" relativeHeight="251660288" behindDoc="0" locked="0" layoutInCell="1" allowOverlap="1" wp14:anchorId="26A36996" wp14:editId="1DB4A726">
+            <wp:simplePos x="0" y="0"/>
+            <wp:positionH relativeFrom="margin">
+              <wp:align>right</wp:align>
+            </wp:positionH>
+            <wp:positionV relativeFrom="paragraph">
+              <wp:posOffset>802640</wp:posOffset>
+            </wp:positionV>
+            <wp:extent cx="5943600" cy="890905"/>
+            <wp:effectExtent l="0" t="0" r="0" b="4445"/>
+            <wp:wrapTopAndBottom/>
+            <wp:docPr id="15" name="Picture 15"/>
+            <wp:cNvGraphicFramePr>
+              <a:graphicFrameLocks xmlns:a="http://schemas.openxmlformats.org/drawingml/2006/main" noChangeAspect="1"/>
+            </wp:cNvGraphicFramePr>
+            <a:graphic xmlns:a="http://schemas.openxmlformats.org/drawingml/2006/main">
+              <a:graphicData uri="http://schemas.openxmlformats.org/drawingml/2006/picture">
+                <pic:pic xmlns:pic="http://schemas.openxmlformats.org/drawingml/2006/picture">
+                  <pic:nvPicPr>
+                    <pic:cNvPr id="1" name=""/>
+                    <pic:cNvPicPr/>
+                  </pic:nvPicPr>
+                  <pic:blipFill>
+                    <a:blip r:embed="rId16">
+                      <a:extLst>
+                        <a:ext uri="{28A0092B-C50C-407E-A947-70E740481C1C}">
+                          <a14:useLocalDpi xmlns:a14="http://schemas.microsoft.com/office/drawing/2010/main" val="0"/>
+                        </a:ext>
+                      </a:extLst>
+                    </a:blip>
+                    <a:stretch>
+                      <a:fillRect/>
+                    </a:stretch>
+                  </pic:blipFill>
+                  <pic:spPr>
+                    <a:xfrm>
+                      <a:off x="0" y="0"/>
+                      <a:ext cx="5943600" cy="890905"/>
+                    </a:xfrm>
+                    <a:prstGeom prst="rect">
+                      <a:avLst/>
+                    </a:prstGeom>
+                  </pic:spPr>
+                </pic:pic>
+              </a:graphicData>
+            </a:graphic>
+          </wp:anchor>
+        </w:drawing>
+      </w:r>
+      <w:r>
+        <w:t>Data Caching</w:t>
+      </w:r>
+    </w:p>
     <w:p/>
+    <w:p>
+      <w:pPr>
+        <w:pStyle w:val="Heading3"/>
+      </w:pPr>
+      <w:r>
+        <w:t>Restart gRP</w:t>
+      </w:r>
+      <w:r>
+        <w:t>C-service -&gt; Cache lost -&gt; Query MongoDB</w:t>
+      </w:r>
+    </w:p>
+    <w:p>
+      <w:r>
+        <w:drawing>
+          <wp:anchor distT="0" distB="0" distL="114300" distR="114300" simplePos="0" relativeHeight="251661312" behindDoc="0" locked="0" layoutInCell="1" allowOverlap="1" wp14:anchorId="5415EB90" wp14:editId="7AFD3E91">
+            <wp:simplePos x="0" y="0"/>
+            <wp:positionH relativeFrom="page">
+              <wp:align>left</wp:align>
+            </wp:positionH>
+            <wp:positionV relativeFrom="paragraph">
+              <wp:posOffset>1158240</wp:posOffset>
+            </wp:positionV>
+            <wp:extent cx="7816241" cy="365760"/>
+            <wp:effectExtent l="0" t="0" r="0" b="0"/>
+            <wp:wrapTopAndBottom/>
+            <wp:docPr id="19" name="Picture 19"/>
+            <wp:cNvGraphicFramePr>
+              <a:graphicFrameLocks xmlns:a="http://schemas.openxmlformats.org/drawingml/2006/main" noChangeAspect="1"/>
+            </wp:cNvGraphicFramePr>
+            <a:graphic xmlns:a="http://schemas.openxmlformats.org/drawingml/2006/main">
+              <a:graphicData uri="http://schemas.openxmlformats.org/drawingml/2006/picture">
+                <pic:pic xmlns:pic="http://schemas.openxmlformats.org/drawingml/2006/picture">
+                  <pic:nvPicPr>
+                    <pic:cNvPr id="1" name=""/>
+                    <pic:cNvPicPr/>
+                  </pic:nvPicPr>
+                  <pic:blipFill>
+                    <a:blip r:embed="rId17">
+                      <a:extLst>
+                        <a:ext uri="{28A0092B-C50C-407E-A947-70E740481C1C}">
+                          <a14:useLocalDpi xmlns:a14="http://schemas.microsoft.com/office/drawing/2010/main" val="0"/>
+                        </a:ext>
+                      </a:extLst>
+                    </a:blip>
+                    <a:stretch>
+                      <a:fillRect/>
+                    </a:stretch>
+                  </pic:blipFill>
+                  <pic:spPr>
+                    <a:xfrm>
+                      <a:off x="0" y="0"/>
+                      <a:ext cx="7816241" cy="365760"/>
+                    </a:xfrm>
+                    <a:prstGeom prst="rect">
+                      <a:avLst/>
+                    </a:prstGeom>
+                  </pic:spPr>
+                </pic:pic>
+              </a:graphicData>
+            </a:graphic>
+            <wp14:sizeRelH relativeFrom="margin">
+              <wp14:pctWidth>0</wp14:pctWidth>
+            </wp14:sizeRelH>
+            <wp14:sizeRelV relativeFrom="margin">
+              <wp14:pctHeight>0</wp14:pctHeight>
+            </wp14:sizeRelV>
+          </wp:anchor>
+        </w:drawing>
+      </w:r>
+      <w:r>
+        <w:drawing>
+          <wp:inline distT="0" distB="0" distL="0" distR="0" wp14:anchorId="604B5E19" wp14:editId="487F4FCC">
+            <wp:extent cx="5943600" cy="1040765"/>
+            <wp:effectExtent l="0" t="0" r="0" b="6985"/>
+            <wp:docPr id="18" name="Picture 18"/>
+            <wp:cNvGraphicFramePr>
+              <a:graphicFrameLocks xmlns:a="http://schemas.openxmlformats.org/drawingml/2006/main" noChangeAspect="1"/>
+            </wp:cNvGraphicFramePr>
+            <a:graphic xmlns:a="http://schemas.openxmlformats.org/drawingml/2006/main">
+              <a:graphicData uri="http://schemas.openxmlformats.org/drawingml/2006/picture">
+                <pic:pic xmlns:pic="http://schemas.openxmlformats.org/drawingml/2006/picture">
+                  <pic:nvPicPr>
+                    <pic:cNvPr id="1" name=""/>
+                    <pic:cNvPicPr/>
+                  </pic:nvPicPr>
+                  <pic:blipFill>
+                    <a:blip r:embed="rId18"/>
+                    <a:stretch>
+                      <a:fillRect/>
+                    </a:stretch>
+                  </pic:blipFill>
+                  <pic:spPr>
+                    <a:xfrm>
+                      <a:off x="0" y="0"/>
+                      <a:ext cx="5943600" cy="1040765"/>
+                    </a:xfrm>
+                    <a:prstGeom prst="rect">
+                      <a:avLst/>
+                    </a:prstGeom>
+                  </pic:spPr>
+                </pic:pic>
+              </a:graphicData>
+            </a:graphic>
+          </wp:inline>
+        </w:drawing>
+      </w:r>
+    </w:p>
     <w:p/>
+    <w:p>
+      <w:pPr>
+        <w:pStyle w:val="Heading3"/>
+      </w:pPr>
+      <w:r>
+        <w:drawing>
+          <wp:anchor distT="0" distB="0" distL="114300" distR="114300" simplePos="0" relativeHeight="251662336" behindDoc="0" locked="0" layoutInCell="1" allowOverlap="1" wp14:anchorId="0BAD716F" wp14:editId="7B730F0B">
+            <wp:simplePos x="0" y="0"/>
+            <wp:positionH relativeFrom="page">
+              <wp:align>right</wp:align>
+            </wp:positionH>
+            <wp:positionV relativeFrom="paragraph">
+              <wp:posOffset>208280</wp:posOffset>
+            </wp:positionV>
+            <wp:extent cx="7769846" cy="297180"/>
+            <wp:effectExtent l="0" t="0" r="3175" b="7620"/>
+            <wp:wrapTopAndBottom/>
+            <wp:docPr id="20" name="Picture 20"/>
+            <wp:cNvGraphicFramePr>
+              <a:graphicFrameLocks xmlns:a="http://schemas.openxmlformats.org/drawingml/2006/main" noChangeAspect="1"/>
+            </wp:cNvGraphicFramePr>
+            <a:graphic xmlns:a="http://schemas.openxmlformats.org/drawingml/2006/main">
+              <a:graphicData uri="http://schemas.openxmlformats.org/drawingml/2006/picture">
+                <pic:pic xmlns:pic="http://schemas.openxmlformats.org/drawingml/2006/picture">
+                  <pic:nvPicPr>
+                    <pic:cNvPr id="1" name=""/>
+                    <pic:cNvPicPr/>
+                  </pic:nvPicPr>
+                  <pic:blipFill>
+                    <a:blip r:embed="rId19">
+                      <a:extLst>
+                        <a:ext uri="{28A0092B-C50C-407E-A947-70E740481C1C}">
+                          <a14:useLocalDpi xmlns:a14="http://schemas.microsoft.com/office/drawing/2010/main" val="0"/>
+                        </a:ext>
+                      </a:extLst>
+                    </a:blip>
+                    <a:stretch>
+                      <a:fillRect/>
+                    </a:stretch>
+                  </pic:blipFill>
+                  <pic:spPr>
+                    <a:xfrm>
+                      <a:off x="0" y="0"/>
+                      <a:ext cx="7769846" cy="297180"/>
+                    </a:xfrm>
+                    <a:prstGeom prst="rect">
+                      <a:avLst/>
+                    </a:prstGeom>
+                  </pic:spPr>
+                </pic:pic>
+              </a:graphicData>
+            </a:graphic>
+            <wp14:sizeRelH relativeFrom="margin">
+              <wp14:pctWidth>0</wp14:pctWidth>
+            </wp14:sizeRelH>
+            <wp14:sizeRelV relativeFrom="margin">
+              <wp14:pctHeight>0</wp14:pctHeight>
+            </wp14:sizeRelV>
+          </wp:anchor>
+        </w:drawing>
+      </w:r>
+      <w:r>
+        <w:t>Search by name -&gt; get multiple results</w:t>
+      </w:r>
+    </w:p>
+    <w:p>
+      <w:r>
+        <w:drawing>
+          <wp:inline distT="0" distB="0" distL="0" distR="0" wp14:anchorId="6C2F4E69" wp14:editId="61D672D5">
+            <wp:extent cx="5943600" cy="779780"/>
+            <wp:effectExtent l="0" t="0" r="0" b="1270"/>
+            <wp:docPr id="21" name="Picture 21"/>
+            <wp:cNvGraphicFramePr>
+              <a:graphicFrameLocks xmlns:a="http://schemas.openxmlformats.org/drawingml/2006/main" noChangeAspect="1"/>
+            </wp:cNvGraphicFramePr>
+            <a:graphic xmlns:a="http://schemas.openxmlformats.org/drawingml/2006/main">
+              <a:graphicData uri="http://schemas.openxmlformats.org/drawingml/2006/picture">
+                <pic:pic xmlns:pic="http://schemas.openxmlformats.org/drawingml/2006/picture">
+                  <pic:nvPicPr>
+                    <pic:cNvPr id="1" name=""/>
+                    <pic:cNvPicPr/>
+                  </pic:nvPicPr>
+                  <pic:blipFill>
+                    <a:blip r:embed="rId20"/>
+                    <a:stretch>
+                      <a:fillRect/>
+                    </a:stretch>
+                  </pic:blipFill>
+                  <pic:spPr>
+                    <a:xfrm>
+                      <a:off x="0" y="0"/>
+                      <a:ext cx="5943600" cy="779780"/>
+                    </a:xfrm>
+                    <a:prstGeom prst="rect">
+                      <a:avLst/>
+                    </a:prstGeom>
+                  </pic:spPr>
+                </pic:pic>
+              </a:graphicData>
+            </a:graphic>
+          </wp:inline>
+        </w:drawing>
+      </w:r>
+    </w:p>
+    <w:p>
+      <w:pPr>
+        <w:pStyle w:val="Heading3"/>
+      </w:pPr>
+    </w:p>
+    <w:p>
+      <w:pPr>
+        <w:pStyle w:val="Heading2"/>
+      </w:pPr>
+      <w:r>
+        <w:drawing>
+          <wp:anchor distT="0" distB="0" distL="114300" distR="114300" simplePos="0" relativeHeight="251663360" behindDoc="0" locked="0" layoutInCell="1" allowOverlap="1" wp14:anchorId="4096B422" wp14:editId="01361819">
+            <wp:simplePos x="0" y="0"/>
+            <wp:positionH relativeFrom="page">
+              <wp:align>right</wp:align>
+            </wp:positionH>
+            <wp:positionV relativeFrom="paragraph">
+              <wp:posOffset>567690</wp:posOffset>
+            </wp:positionV>
+            <wp:extent cx="7760611" cy="219718"/>
+            <wp:effectExtent l="0" t="0" r="0" b="8890"/>
+            <wp:wrapTopAndBottom/>
+            <wp:docPr id="22" name="Picture 22"/>
+            <wp:cNvGraphicFramePr>
+              <a:graphicFrameLocks xmlns:a="http://schemas.openxmlformats.org/drawingml/2006/main" noChangeAspect="1"/>
+            </wp:cNvGraphicFramePr>
+            <a:graphic xmlns:a="http://schemas.openxmlformats.org/drawingml/2006/main">
+              <a:graphicData uri="http://schemas.openxmlformats.org/drawingml/2006/picture">
+                <pic:pic xmlns:pic="http://schemas.openxmlformats.org/drawingml/2006/picture">
+                  <pic:nvPicPr>
+                    <pic:cNvPr id="1" name=""/>
+                    <pic:cNvPicPr/>
+                  </pic:nvPicPr>
+                  <pic:blipFill>
+                    <a:blip r:embed="rId21">
+                      <a:extLst>
+                        <a:ext uri="{28A0092B-C50C-407E-A947-70E740481C1C}">
+                          <a14:useLocalDpi xmlns:a14="http://schemas.microsoft.com/office/drawing/2010/main" val="0"/>
+                        </a:ext>
+                      </a:extLst>
+                    </a:blip>
+                    <a:stretch>
+                      <a:fillRect/>
+                    </a:stretch>
+                  </pic:blipFill>
+                  <pic:spPr>
+                    <a:xfrm>
+                      <a:off x="0" y="0"/>
+                      <a:ext cx="7760611" cy="219718"/>
+                    </a:xfrm>
+                    <a:prstGeom prst="rect">
+                      <a:avLst/>
+                    </a:prstGeom>
+                  </pic:spPr>
+                </pic:pic>
+              </a:graphicData>
+            </a:graphic>
+            <wp14:sizeRelH relativeFrom="margin">
+              <wp14:pctWidth>0</wp14:pctWidth>
+            </wp14:sizeRelH>
+            <wp14:sizeRelV relativeFrom="margin">
+              <wp14:pctHeight>0</wp14:pctHeight>
+            </wp14:sizeRelV>
+          </wp:anchor>
+        </w:drawing>
+      </w:r>
+      <w:r>
+        <w:t>UpdateItem</w:t>
+      </w:r>
+    </w:p>
     <w:p/>
+    <w:p>
+      <w:r>
+        <w:drawing>
+          <wp:inline distT="0" distB="0" distL="0" distR="0" wp14:anchorId="6977E5AA" wp14:editId="23D53D8A">
+            <wp:extent cx="5943600" cy="753745"/>
+            <wp:effectExtent l="0" t="0" r="0" b="8255"/>
+            <wp:docPr id="23" name="Picture 23"/>
+            <wp:cNvGraphicFramePr>
+              <a:graphicFrameLocks xmlns:a="http://schemas.openxmlformats.org/drawingml/2006/main" noChangeAspect="1"/>
+            </wp:cNvGraphicFramePr>
+            <a:graphic xmlns:a="http://schemas.openxmlformats.org/drawingml/2006/main">
+              <a:graphicData uri="http://schemas.openxmlformats.org/drawingml/2006/picture">
+                <pic:pic xmlns:pic="http://schemas.openxmlformats.org/drawingml/2006/picture">
+                  <pic:nvPicPr>
+                    <pic:cNvPr id="1" name=""/>
+                    <pic:cNvPicPr/>
+                  </pic:nvPicPr>
+                  <pic:blipFill>
+                    <a:blip r:embed="rId22"/>
+                    <a:stretch>
+                      <a:fillRect/>
+                    </a:stretch>
+                  </pic:blipFill>
+                  <pic:spPr>
+                    <a:xfrm>
+                      <a:off x="0" y="0"/>
+                      <a:ext cx="5943600" cy="753745"/>
+                    </a:xfrm>
+                    <a:prstGeom prst="rect">
+                      <a:avLst/>
+                    </a:prstGeom>
+                  </pic:spPr>
+                </pic:pic>
+              </a:graphicData>
+            </a:graphic>
+          </wp:inline>
+        </w:drawing>
+      </w:r>
+    </w:p>
     <w:p/>
+    <w:p>
+      <w:pPr>
+        <w:pStyle w:val="Heading2"/>
+      </w:pPr>
+      <w:r>
+        <w:drawing>
+          <wp:anchor distT="0" distB="0" distL="114300" distR="114300" simplePos="0" relativeHeight="251664384" behindDoc="0" locked="0" layoutInCell="1" allowOverlap="1" wp14:anchorId="4C8C8F9E" wp14:editId="6DE8EBAD">
+            <wp:simplePos x="0" y="0"/>
+            <wp:positionH relativeFrom="page">
+              <wp:align>left</wp:align>
+            </wp:positionH>
+            <wp:positionV relativeFrom="paragraph">
+              <wp:posOffset>440690</wp:posOffset>
+            </wp:positionV>
+            <wp:extent cx="7705725" cy="327660"/>
+            <wp:effectExtent l="0" t="0" r="9525" b="0"/>
+            <wp:wrapTopAndBottom/>
+            <wp:docPr id="24" name="Picture 24"/>
+            <wp:cNvGraphicFramePr>
+              <a:graphicFrameLocks xmlns:a="http://schemas.openxmlformats.org/drawingml/2006/main" noChangeAspect="1"/>
+            </wp:cNvGraphicFramePr>
+            <a:graphic xmlns:a="http://schemas.openxmlformats.org/drawingml/2006/main">
+              <a:graphicData uri="http://schemas.openxmlformats.org/drawingml/2006/picture">
+                <pic:pic xmlns:pic="http://schemas.openxmlformats.org/drawingml/2006/picture">
+                  <pic:nvPicPr>
+                    <pic:cNvPr id="1" name=""/>
+                    <pic:cNvPicPr/>
+                  </pic:nvPicPr>
+                  <pic:blipFill>
+                    <a:blip r:embed="rId23">
+                      <a:extLst>
+                        <a:ext uri="{28A0092B-C50C-407E-A947-70E740481C1C}">
+                          <a14:useLocalDpi xmlns:a14="http://schemas.microsoft.com/office/drawing/2010/main" val="0"/>
+                        </a:ext>
+                      </a:extLst>
+                    </a:blip>
+                    <a:stretch>
+                      <a:fillRect/>
+                    </a:stretch>
+                  </pic:blipFill>
+                  <pic:spPr>
+                    <a:xfrm>
+                      <a:off x="0" y="0"/>
+                      <a:ext cx="7705725" cy="327660"/>
+                    </a:xfrm>
+                    <a:prstGeom prst="rect">
+                      <a:avLst/>
+                    </a:prstGeom>
+                  </pic:spPr>
+                </pic:pic>
+              </a:graphicData>
+            </a:graphic>
+            <wp14:sizeRelH relativeFrom="margin">
+              <wp14:pctWidth>0</wp14:pctWidth>
+            </wp14:sizeRelH>
+            <wp14:sizeRelV relativeFrom="margin">
+              <wp14:pctHeight>0</wp14:pctHeight>
+            </wp14:sizeRelV>
+          </wp:anchor>
+        </w:drawing>
+      </w:r>
+      <w:r>
+        <w:t>DeleteItem</w:t>
+      </w:r>
+    </w:p>
+    <w:p>
+      <w:r>
+        <w:drawing>
+          <wp:inline distT="0" distB="0" distL="0" distR="0" wp14:anchorId="1B915285" wp14:editId="311789FD">
+            <wp:extent cx="5913632" cy="876376"/>
+            <wp:effectExtent l="0" t="0" r="0" b="0"/>
+            <wp:docPr id="25" name="Picture 25"/>
+            <wp:cNvGraphicFramePr>
+              <a:graphicFrameLocks xmlns:a="http://schemas.openxmlformats.org/drawingml/2006/main" noChangeAspect="1"/>
+            </wp:cNvGraphicFramePr>
+            <a:graphic xmlns:a="http://schemas.openxmlformats.org/drawingml/2006/main">
+              <a:graphicData uri="http://schemas.openxmlformats.org/drawingml/2006/picture">
+                <pic:pic xmlns:pic="http://schemas.openxmlformats.org/drawingml/2006/picture">
+                  <pic:nvPicPr>
+                    <pic:cNvPr id="1" name=""/>
+                    <pic:cNvPicPr/>
+                  </pic:nvPicPr>
+                  <pic:blipFill>
+                    <a:blip r:embed="rId24"/>
+                    <a:stretch>
+                      <a:fillRect/>
+                    </a:stretch>
+                  </pic:blipFill>
+                  <pic:spPr>
+                    <a:xfrm>
+                      <a:off x="0" y="0"/>
+                      <a:ext cx="5913632" cy="876376"/>
+                    </a:xfrm>
+                    <a:prstGeom prst="rect">
+                      <a:avLst/>
+                    </a:prstGeom>
+                  </pic:spPr>
+                </pic:pic>
+              </a:graphicData>
+            </a:graphic>
+          </wp:inline>
+        </w:drawing>
+      </w:r>
+    </w:p>
     <w:p/>
+    <w:p>
+      <w:pPr>
+        <w:pStyle w:val="Heading2"/>
+      </w:pPr>
+      <w:r>
+        <w:t>Retry &amp; Circuit-Breaker with Request Queuing</w:t>
+      </w:r>
+    </w:p>
+    <w:p>
+      <w:pPr>
+        <w:pStyle w:val="Heading3"/>
+      </w:pPr>
+      <w:r>
+        <w:drawing>
+          <wp:anchor distT="0" distB="0" distL="114300" distR="114300" simplePos="0" relativeHeight="251665408" behindDoc="0" locked="0" layoutInCell="1" allowOverlap="1" wp14:anchorId="702FC897" wp14:editId="4938532B">
+            <wp:simplePos x="0" y="0"/>
+            <wp:positionH relativeFrom="page">
+              <wp:align>left</wp:align>
+            </wp:positionH>
+            <wp:positionV relativeFrom="paragraph">
+              <wp:posOffset>450850</wp:posOffset>
+            </wp:positionV>
+            <wp:extent cx="10050780" cy="289926"/>
+            <wp:effectExtent l="0" t="0" r="0" b="0"/>
+            <wp:wrapTopAndBottom/>
+            <wp:docPr id="26" name="Picture 26"/>
+            <wp:cNvGraphicFramePr>
+              <a:graphicFrameLocks xmlns:a="http://schemas.openxmlformats.org/drawingml/2006/main" noChangeAspect="1"/>
+            </wp:cNvGraphicFramePr>
+            <a:graphic xmlns:a="http://schemas.openxmlformats.org/drawingml/2006/main">
+              <a:graphicData uri="http://schemas.openxmlformats.org/drawingml/2006/picture">
+                <pic:pic xmlns:pic="http://schemas.openxmlformats.org/drawingml/2006/picture">
+                  <pic:nvPicPr>
+                    <pic:cNvPr id="1" name=""/>
+                    <pic:cNvPicPr/>
+                  </pic:nvPicPr>
+                  <pic:blipFill>
+                    <a:blip r:embed="rId25">
+                      <a:extLst>
+                        <a:ext uri="{28A0092B-C50C-407E-A947-70E740481C1C}">
+                          <a14:useLocalDpi xmlns:a14="http://schemas.microsoft.com/office/drawing/2010/main" val="0"/>
+                        </a:ext>
+                      </a:extLst>
+                    </a:blip>
+                    <a:stretch>
+                      <a:fillRect/>
+                    </a:stretch>
+                  </pic:blipFill>
+                  <pic:spPr>
+                    <a:xfrm>
+                      <a:off x="0" y="0"/>
+                      <a:ext cx="10050780" cy="289926"/>
+                    </a:xfrm>
+                    <a:prstGeom prst="rect">
+                      <a:avLst/>
+                    </a:prstGeom>
+                  </pic:spPr>
+                </pic:pic>
+              </a:graphicData>
+            </a:graphic>
+            <wp14:sizeRelH relativeFrom="margin">
+              <wp14:pctWidth>0</wp14:pctWidth>
+            </wp14:sizeRelH>
+            <wp14:sizeRelV relativeFrom="margin">
+              <wp14:pctHeight>0</wp14:pctHeight>
+            </wp14:sizeRelV>
+          </wp:anchor>
+        </w:drawing>
+      </w:r>
+      <w:r>
+        <w:t>gRPC-service down</w:t>
+      </w:r>
+    </w:p>
     <w:p/>
+    <w:p>
+      <w:r>
+        <w:t>REST-service doing queue processing</w:t>
+      </w:r>
+    </w:p>
+    <w:p>
+      <w:r>
+        <w:drawing>
+          <wp:inline distT="0" distB="0" distL="0" distR="0" wp14:anchorId="158599F2" wp14:editId="0EE75F59">
+            <wp:extent cx="5943600" cy="1560830"/>
+            <wp:effectExtent l="0" t="0" r="0" b="1270"/>
+            <wp:docPr id="27" name="Picture 27"/>
+            <wp:cNvGraphicFramePr>
+              <a:graphicFrameLocks xmlns:a="http://schemas.openxmlformats.org/drawingml/2006/main" noChangeAspect="1"/>
+            </wp:cNvGraphicFramePr>
+            <a:graphic xmlns:a="http://schemas.openxmlformats.org/drawingml/2006/main">
+              <a:graphicData uri="http://schemas.openxmlformats.org/drawingml/2006/picture">
+                <pic:pic xmlns:pic="http://schemas.openxmlformats.org/drawingml/2006/picture">
+                  <pic:nvPicPr>
+                    <pic:cNvPr id="1" name=""/>
+                    <pic:cNvPicPr/>
+                  </pic:nvPicPr>
+                  <pic:blipFill>
+                    <a:blip r:embed="rId26"/>
+                    <a:stretch>
+                      <a:fillRect/>
+                    </a:stretch>
+                  </pic:blipFill>
+                  <pic:spPr>
+                    <a:xfrm>
+                      <a:off x="0" y="0"/>
+                      <a:ext cx="5943600" cy="1560830"/>
+                    </a:xfrm>
+                    <a:prstGeom prst="rect">
+                      <a:avLst/>
+                    </a:prstGeom>
+                  </pic:spPr>
+                </pic:pic>
+              </a:graphicData>
+            </a:graphic>
+          </wp:inline>
+        </w:drawing>
+      </w:r>
+    </w:p>
     <w:p/>
     <w:p/>
     <w:p/>
@@ -525,7 +1427,7 @@
     </w:p>
     <w:p/>
     <w:sectPr>
-      <w:footerReference w:type="default" r:id="rId11"/>
+      <w:footerReference w:type="default" r:id="rId27"/>
       <w:pgSz w:w="12240" w:h="15840"/>
       <w:pgMar w:top="1440" w:right="1440" w:bottom="1440" w:left="1440" w:header="720" w:footer="720" w:gutter="0"/>
       <w:cols w:space="720"/>
@@ -836,7 +1738,7 @@
         <w:rFonts w:ascii="Symbol" w:hAnsi="Symbol" w:hint="default"/>
       </w:rPr>
     </w:lvl>
-    <w:lvl w:ilvl="1" w:tplc="04090003" w:tentative="1">
+    <w:lvl w:ilvl="1" w:tplc="04090003">
       <w:start w:val="1"/>
       <w:numFmt w:val="bullet"/>
       <w:lvlText w:val="o"/>
@@ -848,7 +1750,7 @@
         <w:rFonts w:ascii="Courier New" w:hAnsi="Courier New" w:cs="Courier New" w:hint="default"/>
       </w:rPr>
     </w:lvl>
-    <w:lvl w:ilvl="2" w:tplc="04090005" w:tentative="1">
+    <w:lvl w:ilvl="2" w:tplc="04090005">
       <w:start w:val="1"/>
       <w:numFmt w:val="bullet"/>
       <w:lvlText w:val=""/>

</xml_diff>